<commit_message>
Updating the real files, created a new R Markdown for the R lab (question 8 in the markdown lab)
</commit_message>
<xml_diff>
--- a/BI586_MarkdownTut_MVI_real.docx
+++ b/BI586_MarkdownTut_MVI_real.docx
@@ -1042,7 +1042,7 @@
         <w:rPr>
           <w:rStyle w:val="StringTok"/>
         </w:rPr>
-        <w:t xml:space="preserve">'boobooyogi.jpeg'</w:t>
+        <w:t xml:space="preserve">'IMG_0563.jpg'</w:t>
       </w:r>
       <w:r>
         <w:rPr>
@@ -1065,7 +1065,7 @@
               <a:graphicData uri="http://schemas.openxmlformats.org/drawingml/2006/picture">
                 <pic:pic>
                   <pic:nvPicPr>
-                    <pic:cNvPr descr="boobooyogi.jpeg" id="0" name="Picture"/>
+                    <pic:cNvPr descr="IMG_0563.jpg" id="0" name="Picture"/>
                     <pic:cNvPicPr>
                       <a:picLocks noChangeArrowheads="1" noChangeAspect="1"/>
                     </pic:cNvPicPr>
@@ -1122,6 +1122,18 @@
         </w:rPr>
         <w:t xml:space="preserve">Add any png to your markdown html</w:t>
       </w:r>
+      <w:r>
+        <w:t xml:space="preserve"> </w:t>
+      </w:r>
+      <w:r>
+        <w:t xml:space="preserve">#See above</w:t>
+      </w:r>
+      <w:r>
+        <w:t xml:space="preserve"> </w:t>
+      </w:r>
+      <w:r>
+        <w:t xml:space="preserve">#.jpeg or .jpg works too</w:t>
+      </w:r>
     </w:p>
     <w:p>
       <w:pPr>
@@ -1137,7 +1149,7 @@
         <w:rPr>
           <w:b/>
         </w:rPr>
-        <w:t xml:space="preserve">Take the code from your R lab last week (starting at Question 9 until the plotting section) and convert it to an rmarkdown format. This should include both my questions/notes PLUS your answers. Format it in a way so when you knit it into an html it is very readible imagine you were making an R walkthrough for someone else. (Use headers, get rid of #s, break code into chunks, limit unnecessary code output, supress warnings etc). Check out the links at the beginning of this tutorial for other ways to prettify your rmarkdown!</w:t>
+        <w:t xml:space="preserve">Take the code from your R lab last week (starting at Question 9 until the plotting section) and convert it to an rmarkdown format. This should include both my questions/notes PLUS your answers. Format it in a way so when you knit it into an html it is very readible - imagine you were making an R walkthrough for someone else. (Use headers, get rid of #s, break code into chunks, limit unnecessary code output, supress warnings etc). Check out the links at the beginning of this tutorial for other ways to prettify your rmarkdown!</w:t>
       </w:r>
     </w:p>
     <w:p>

</xml_diff>